<commit_message>
Implement changes Matthias + more efficient Helium cooling calculation
</commit_message>
<xml_diff>
--- a/schemecode.docx
+++ b/schemecode.docx
@@ -1,6 +1,6 @@
 
 <file path=word/document.xml><?xml version="1.0" encoding="utf-8"?>
-<w:document xmlns:wpc="http://schemas.microsoft.com/office/word/2010/wordprocessingCanvas" xmlns:cx="http://schemas.microsoft.com/office/drawing/2014/chartex" xmlns:cx1="http://schemas.microsoft.com/office/drawing/2015/9/8/chartex" xmlns:cx2="http://schemas.microsoft.com/office/drawing/2015/10/21/chartex" xmlns:cx3="http://schemas.microsoft.com/office/drawing/2016/5/9/chartex" xmlns:cx4="http://schemas.microsoft.com/office/drawing/2016/5/10/chartex" xmlns:cx5="http://schemas.microsoft.com/office/drawing/2016/5/11/chartex" xmlns:cx6="http://schemas.microsoft.com/office/drawing/2016/5/12/chartex" xmlns:cx7="http://schemas.microsoft.com/office/drawing/2016/5/13/chartex" xmlns:cx8="http://schemas.microsoft.com/office/drawing/2016/5/14/chartex" xmlns:mc="http://schemas.openxmlformats.org/markup-compatibility/2006" xmlns:aink="http://schemas.microsoft.com/office/drawing/2016/ink" xmlns:am3d="http://schemas.microsoft.com/office/drawing/2017/model3d" xmlns:o="urn:schemas-microsoft-com:office:office" xmlns:oel="http://schemas.microsoft.com/office/2019/extlst" xmlns:r="http://schemas.openxmlformats.org/officeDocument/2006/relationships" xmlns:m="http://schemas.openxmlformats.org/officeDocument/2006/math" xmlns:v="urn:schemas-microsoft-com:vml" xmlns:wp14="http://schemas.microsoft.com/office/word/2010/wordprocessingDrawing" xmlns:wp="http://schemas.openxmlformats.org/drawingml/2006/wordprocessingDrawing" xmlns:w10="urn:schemas-microsoft-com:office:word" xmlns:w="http://schemas.openxmlformats.org/wordprocessingml/2006/main" xmlns:w14="http://schemas.microsoft.com/office/word/2010/wordml" xmlns:w15="http://schemas.microsoft.com/office/word/2012/wordml" xmlns:w16cex="http://schemas.microsoft.com/office/word/2018/wordml/cex" xmlns:w16cid="http://schemas.microsoft.com/office/word/2016/wordml/cid" xmlns:w16="http://schemas.microsoft.com/office/word/2018/wordml" xmlns:w16du="http://schemas.microsoft.com/office/word/2023/wordml/word16du" xmlns:w16sdtdh="http://schemas.microsoft.com/office/word/2020/wordml/sdtdatahash" xmlns:w16se="http://schemas.microsoft.com/office/word/2015/wordml/symex" xmlns:wpg="http://schemas.microsoft.com/office/word/2010/wordprocessingGroup" xmlns:wpi="http://schemas.microsoft.com/office/word/2010/wordprocessingInk" xmlns:wne="http://schemas.microsoft.com/office/word/2006/wordml" xmlns:wps="http://schemas.microsoft.com/office/word/2010/wordprocessingShape" mc:Ignorable="w14 w15 w16se w16cid w16 w16cex w16sdtdh wp14">
+<w:document xmlns:wpc="http://schemas.microsoft.com/office/word/2010/wordprocessingCanvas" xmlns:cx="http://schemas.microsoft.com/office/drawing/2014/chartex" xmlns:cx1="http://schemas.microsoft.com/office/drawing/2015/9/8/chartex" xmlns:cx2="http://schemas.microsoft.com/office/drawing/2015/10/21/chartex" xmlns:cx3="http://schemas.microsoft.com/office/drawing/2016/5/9/chartex" xmlns:cx4="http://schemas.microsoft.com/office/drawing/2016/5/10/chartex" xmlns:cx5="http://schemas.microsoft.com/office/drawing/2016/5/11/chartex" xmlns:cx6="http://schemas.microsoft.com/office/drawing/2016/5/12/chartex" xmlns:cx7="http://schemas.microsoft.com/office/drawing/2016/5/13/chartex" xmlns:cx8="http://schemas.microsoft.com/office/drawing/2016/5/14/chartex" xmlns:mc="http://schemas.openxmlformats.org/markup-compatibility/2006" xmlns:aink="http://schemas.microsoft.com/office/drawing/2016/ink" xmlns:am3d="http://schemas.microsoft.com/office/drawing/2017/model3d" xmlns:o="urn:schemas-microsoft-com:office:office" xmlns:oel="http://schemas.microsoft.com/office/2019/extlst" xmlns:r="http://schemas.openxmlformats.org/officeDocument/2006/relationships" xmlns:m="http://schemas.openxmlformats.org/officeDocument/2006/math" xmlns:v="urn:schemas-microsoft-com:vml" xmlns:wp14="http://schemas.microsoft.com/office/word/2010/wordprocessingDrawing" xmlns:wp="http://schemas.openxmlformats.org/drawingml/2006/wordprocessingDrawing" xmlns:w10="urn:schemas-microsoft-com:office:word" xmlns:w="http://schemas.openxmlformats.org/wordprocessingml/2006/main" xmlns:w14="http://schemas.microsoft.com/office/word/2010/wordml" xmlns:w15="http://schemas.microsoft.com/office/word/2012/wordml" xmlns:w16cex="http://schemas.microsoft.com/office/word/2018/wordml/cex" xmlns:w16cid="http://schemas.microsoft.com/office/word/2016/wordml/cid" xmlns:w16="http://schemas.microsoft.com/office/word/2018/wordml" xmlns:w16sdtdh="http://schemas.microsoft.com/office/word/2020/wordml/sdtdatahash" xmlns:w16se="http://schemas.microsoft.com/office/word/2015/wordml/symex" xmlns:wpg="http://schemas.microsoft.com/office/word/2010/wordprocessingGroup" xmlns:wpi="http://schemas.microsoft.com/office/word/2010/wordprocessingInk" xmlns:wne="http://schemas.microsoft.com/office/word/2006/wordml" xmlns:wps="http://schemas.microsoft.com/office/word/2010/wordprocessingShape" mc:Ignorable="w14 w15 w16se w16cid w16 w16cex w16sdtdh wp14">
   <w:body>
     <w:p>
       <w:pPr>
@@ -75,7 +75,7 @@
               </wp:anchor>
             </w:drawing>
           </mc:Choice>
-          <mc:Fallback>
+          <mc:Fallback xmlns:w16du="http://schemas.microsoft.com/office/word/2023/wordml/word16du">
             <w:pict>
               <v:shapetype w14:anchorId="65CF3F5A" id="_x0000_t34" coordsize="21600,21600" o:spt="34" o:oned="t" adj="10800" path="m,l@0,0@0,21600,21600,21600e" filled="f">
                 <v:stroke joinstyle="miter"/>
@@ -161,7 +161,7 @@
               </wp:anchor>
             </w:drawing>
           </mc:Choice>
-          <mc:Fallback>
+          <mc:Fallback xmlns:w16du="http://schemas.microsoft.com/office/word/2023/wordml/word16du">
             <w:pict>
               <v:shape w14:anchorId="7B61B609" id="Connector: Elbow 9" o:spid="_x0000_s1026" type="#_x0000_t34" style="position:absolute;margin-left:949.5pt;margin-top:215.25pt;width:82.5pt;height:170.25pt;flip:x;z-index:251658242;visibility:visible;mso-wrap-style:square;mso-width-percent:0;mso-height-percent:0;mso-wrap-distance-left:9pt;mso-wrap-distance-top:0;mso-wrap-distance-right:9pt;mso-wrap-distance-bottom:0;mso-position-horizontal:absolute;mso-position-horizontal-relative:margin;mso-position-vertical:absolute;mso-position-vertical-relative:text;mso-width-percent:0;mso-height-percent:0;mso-width-relative:margin;mso-height-relative:margin" o:gfxdata="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" adj="-7341" strokecolor="black [3200]" strokeweight=".5pt">
                 <v:stroke endarrow="open"/>
@@ -237,7 +237,7 @@
               </wp:anchor>
             </w:drawing>
           </mc:Choice>
-          <mc:Fallback>
+          <mc:Fallback xmlns:w16du="http://schemas.microsoft.com/office/word/2023/wordml/word16du">
             <w:pict>
               <v:shape w14:anchorId="3457315B" id="Connector: Elbow 7" o:spid="_x0000_s1026" type="#_x0000_t34" style="position:absolute;margin-left:776.25pt;margin-top:375pt;width:51pt;height:14.25pt;flip:x;z-index:251658241;visibility:visible;mso-wrap-style:square;mso-width-percent:0;mso-height-percent:0;mso-wrap-distance-left:9pt;mso-wrap-distance-top:0;mso-wrap-distance-right:9pt;mso-wrap-distance-bottom:0;mso-position-horizontal:absolute;mso-position-horizontal-relative:text;mso-position-vertical:absolute;mso-position-vertical-relative:text;mso-width-percent:0;mso-height-percent:0;mso-width-relative:margin;mso-height-relative:margin" o:gfxdata="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" adj="12551" strokecolor="black [3200]" strokeweight=".5pt">
                 <v:stroke endarrow="open"/>
@@ -251,14 +251,14 @@
           <w:noProof/>
         </w:rPr>
         <w:drawing>
-          <wp:inline distT="0" distB="0" distL="0" distR="0" wp14:anchorId="1A8DDE8E" wp14:editId="736CD06C">
+          <wp:inline distT="0" distB="0" distL="0" distR="0" wp14:anchorId="1A8DDE8E" wp14:editId="416BE188">
             <wp:extent cx="13716000" cy="8343900"/>
             <wp:effectExtent l="0" t="0" r="0" b="0"/>
             <wp:docPr id="1" name="Diagram 1"/>
             <wp:cNvGraphicFramePr/>
             <a:graphic xmlns:a="http://schemas.openxmlformats.org/drawingml/2006/main">
               <a:graphicData uri="http://schemas.openxmlformats.org/drawingml/2006/diagram">
-                <dgm:relIds xmlns:dgm="http://schemas.openxmlformats.org/drawingml/2006/diagram" xmlns:r="http://schemas.openxmlformats.org/officeDocument/2006/relationships" r:dm="rId6" r:lo="rId7" r:qs="rId8" r:cs="rId9"/>
+                <dgm:relIds xmlns:dgm="http://schemas.openxmlformats.org/drawingml/2006/diagram" xmlns:r="http://schemas.openxmlformats.org/officeDocument/2006/relationships" r:dm="rId5" r:lo="rId6" r:qs="rId7" r:cs="rId8"/>
               </a:graphicData>
             </a:graphic>
           </wp:inline>
@@ -273,10 +273,6 @@
     </w:sectPr>
   </w:body>
 </w:document>
-</file>
-
-<file path=word/numbering.xml><?xml version="1.0" encoding="utf-8"?>
-<w:numbering xmlns:wpc="http://schemas.microsoft.com/office/word/2010/wordprocessingCanvas" xmlns:cx="http://schemas.microsoft.com/office/drawing/2014/chartex" xmlns:cx1="http://schemas.microsoft.com/office/drawing/2015/9/8/chartex" xmlns:cx2="http://schemas.microsoft.com/office/drawing/2015/10/21/chartex" xmlns:cx3="http://schemas.microsoft.com/office/drawing/2016/5/9/chartex" xmlns:cx4="http://schemas.microsoft.com/office/drawing/2016/5/10/chartex" xmlns:cx5="http://schemas.microsoft.com/office/drawing/2016/5/11/chartex" xmlns:cx6="http://schemas.microsoft.com/office/drawing/2016/5/12/chartex" xmlns:cx7="http://schemas.microsoft.com/office/drawing/2016/5/13/chartex" xmlns:cx8="http://schemas.microsoft.com/office/drawing/2016/5/14/chartex" xmlns:mc="http://schemas.openxmlformats.org/markup-compatibility/2006" xmlns:aink="http://schemas.microsoft.com/office/drawing/2016/ink" xmlns:am3d="http://schemas.microsoft.com/office/drawing/2017/model3d" xmlns:o="urn:schemas-microsoft-com:office:office" xmlns:oel="http://schemas.microsoft.com/office/2019/extlst" xmlns:r="http://schemas.openxmlformats.org/officeDocument/2006/relationships" xmlns:m="http://schemas.openxmlformats.org/officeDocument/2006/math" xmlns:v="urn:schemas-microsoft-com:vml" xmlns:wp14="http://schemas.microsoft.com/office/word/2010/wordprocessingDrawing" xmlns:wp="http://schemas.openxmlformats.org/drawingml/2006/wordprocessingDrawing" xmlns:w10="urn:schemas-microsoft-com:office:word" xmlns:w="http://schemas.openxmlformats.org/wordprocessingml/2006/main" xmlns:w14="http://schemas.microsoft.com/office/word/2010/wordml" xmlns:w15="http://schemas.microsoft.com/office/word/2012/wordml" xmlns:w16cex="http://schemas.microsoft.com/office/word/2018/wordml/cex" xmlns:w16cid="http://schemas.microsoft.com/office/word/2016/wordml/cid" xmlns:w16="http://schemas.microsoft.com/office/word/2018/wordml" xmlns:w16du="http://schemas.microsoft.com/office/word/2023/wordml/word16du" xmlns:w16sdtdh="http://schemas.microsoft.com/office/word/2020/wordml/sdtdatahash" xmlns:w16se="http://schemas.microsoft.com/office/word/2015/wordml/symex" xmlns:wpg="http://schemas.microsoft.com/office/word/2010/wordprocessingGroup" xmlns:wpi="http://schemas.microsoft.com/office/word/2010/wordprocessingInk" xmlns:wne="http://schemas.microsoft.com/office/word/2006/wordml" xmlns:wps="http://schemas.microsoft.com/office/word/2010/wordprocessingShape" mc:Ignorable="w14 w15 w16se w16cid w16 w16cex w16sdtdh wp14"/>
 </file>
 
 <file path=word/styles.xml><?xml version="1.0" encoding="utf-8"?>
@@ -1970,7 +1966,7 @@
         <a:p>
           <a:r>
             <a:rPr lang="en-GB" sz="1000" i="0" baseline="0"/>
-            <a:t>dshorts [-]</a:t>
+            <a:t>thshorts [-]</a:t>
           </a:r>
         </a:p>
       </dgm:t>
@@ -3532,7 +3528,7 @@
   <dgm:whole/>
   <dgm:extLst>
     <a:ext uri="http://schemas.microsoft.com/office/drawing/2008/diagram">
-      <dsp:dataModelExt xmlns:dsp="http://schemas.microsoft.com/office/drawing/2008/diagram" relId="rId10" minVer="http://schemas.openxmlformats.org/drawingml/2006/diagram"/>
+      <dsp:dataModelExt xmlns:dsp="http://schemas.microsoft.com/office/drawing/2008/diagram" relId="rId9" minVer="http://schemas.openxmlformats.org/drawingml/2006/diagram"/>
     </a:ext>
   </dgm:extLst>
 </dgm:dataModel>
@@ -5090,7 +5086,7 @@
           </a:pPr>
           <a:r>
             <a:rPr lang="en-GB" sz="1000" i="0" kern="1200" baseline="0"/>
-            <a:t>dshorts [-]</a:t>
+            <a:t>thshorts [-]</a:t>
           </a:r>
         </a:p>
       </dsp:txBody>

</xml_diff>